<commit_message>
added ares article and assets
</commit_message>
<xml_diff>
--- a/design/articles/ares.docx
+++ b/design/articles/ares.docx
@@ -18,10 +18,435 @@
           <w:sz w:val="28"/>
           <w:szCs w:val="28"/>
         </w:rPr>
-        <w:t>Mythology</w:t>
+        <w:t>Origin</w:t>
+      </w:r>
+    </w:p>
+    <w:p>
+      <w:pPr>
+        <w:rPr>
+          <w:sz w:val="28"/>
+          <w:szCs w:val="28"/>
+        </w:rPr>
+      </w:pPr>
+      <w:r>
+        <w:rPr>
+          <w:sz w:val="28"/>
+          <w:szCs w:val="28"/>
+        </w:rPr>
+        <w:t xml:space="preserve">Ares (/ˈɛəriːz/; Ancient Greek: Ἄρης, Árēs [árɛːs]) is the Greek god of courage and war. He is one of the Twelve Olympians, </w:t>
+      </w:r>
+      <w:r>
+        <w:rPr>
+          <w:sz w:val="28"/>
+          <w:szCs w:val="28"/>
+        </w:rPr>
+        <w:t>and the son of Zeus and Hera.</w:t>
+      </w:r>
+      <w:r>
+        <w:rPr>
+          <w:sz w:val="28"/>
+          <w:szCs w:val="28"/>
+        </w:rPr>
+        <w:t xml:space="preserve"> In Greek literature, he often represents the physical or violent and untamed aspect of war and is the personification of sheer brutality and bloodlust, in contrast to his sister, the armored Athena, whose functions as a goddess of intelligence include milit</w:t>
+      </w:r>
+      <w:r>
+        <w:rPr>
+          <w:sz w:val="28"/>
+          <w:szCs w:val="28"/>
+        </w:rPr>
+        <w:t>ary strategy and generalship.</w:t>
+      </w:r>
+    </w:p>
+    <w:p>
+      <w:pPr>
+        <w:rPr>
+          <w:sz w:val="28"/>
+          <w:szCs w:val="28"/>
+        </w:rPr>
+      </w:pPr>
+    </w:p>
+    <w:p>
+      <w:pPr>
+        <w:rPr>
+          <w:sz w:val="28"/>
+          <w:szCs w:val="28"/>
+        </w:rPr>
+      </w:pPr>
+      <w:r>
+        <w:rPr>
+          <w:sz w:val="28"/>
+          <w:szCs w:val="28"/>
+        </w:rPr>
+        <w:t>The Greeks were ambivalent toward Ares: although he embodied the physical valor necessary for success in war, he was a dangerous force, "overwhelming, insatiable in battle, destruc</w:t>
+      </w:r>
+      <w:r>
+        <w:rPr>
+          <w:sz w:val="28"/>
+          <w:szCs w:val="28"/>
+        </w:rPr>
+        <w:t>tive, and man-slaughtering."</w:t>
+      </w:r>
+      <w:r>
+        <w:rPr>
+          <w:sz w:val="28"/>
+          <w:szCs w:val="28"/>
+        </w:rPr>
+        <w:t>His sons Phobos (Fear) and Deimos (Terror) and his lover, or sister, Eris (Discord) accomp</w:t>
+      </w:r>
+      <w:r>
+        <w:rPr>
+          <w:sz w:val="28"/>
+          <w:szCs w:val="28"/>
+        </w:rPr>
+        <w:t>anied him on his war chariot.</w:t>
+      </w:r>
+      <w:r>
+        <w:rPr>
+          <w:sz w:val="28"/>
+          <w:szCs w:val="28"/>
+        </w:rPr>
+        <w:t xml:space="preserve"> In the Iliad, his father Zeus tells him that he is </w:t>
+      </w:r>
+      <w:r>
+        <w:rPr>
+          <w:sz w:val="28"/>
+          <w:szCs w:val="28"/>
+        </w:rPr>
+        <w:t xml:space="preserve">the god most hateful to him. </w:t>
+      </w:r>
+      <w:r>
+        <w:rPr>
+          <w:sz w:val="28"/>
+          <w:szCs w:val="28"/>
+        </w:rPr>
+        <w:t>An association with Ares endows places and objects with a savage, dange</w:t>
+      </w:r>
+      <w:r>
+        <w:rPr>
+          <w:sz w:val="28"/>
+          <w:szCs w:val="28"/>
+        </w:rPr>
+        <w:t>rous, or militarized quality.</w:t>
+      </w:r>
+      <w:r>
+        <w:rPr>
+          <w:sz w:val="28"/>
+          <w:szCs w:val="28"/>
+        </w:rPr>
+        <w:t xml:space="preserve"> His value as a war god is placed in doubt: during the Trojan War, Ares was on the losing side, while Athena, often depicted in Greek art as holding Nike (Victory) in her hand, fa</w:t>
+      </w:r>
+      <w:r>
+        <w:rPr>
+          <w:sz w:val="28"/>
+          <w:szCs w:val="28"/>
+        </w:rPr>
+        <w:t>voured the triumphant Greeks.</w:t>
+      </w:r>
+    </w:p>
+    <w:p>
+      <w:pPr>
+        <w:rPr>
+          <w:sz w:val="28"/>
+          <w:szCs w:val="28"/>
+        </w:rPr>
+      </w:pPr>
+    </w:p>
+    <w:p>
+      <w:pPr>
+        <w:rPr>
+          <w:sz w:val="28"/>
+          <w:szCs w:val="28"/>
+        </w:rPr>
+      </w:pPr>
+      <w:r>
+        <w:rPr>
+          <w:sz w:val="28"/>
+          <w:szCs w:val="28"/>
+        </w:rPr>
+        <w:t>Ares plays a relatively limited role in Greek mythology as represented in literary narratives, though his numerous love affairs and abundant of</w:t>
+      </w:r>
+      <w:r>
+        <w:rPr>
+          <w:sz w:val="28"/>
+          <w:szCs w:val="28"/>
+        </w:rPr>
+        <w:t>fspring are often alluded to.</w:t>
+      </w:r>
+      <w:r>
+        <w:rPr>
+          <w:sz w:val="28"/>
+          <w:szCs w:val="28"/>
+        </w:rPr>
+        <w:t xml:space="preserve"> When Ares does appear in myths, he</w:t>
+      </w:r>
+      <w:r>
+        <w:rPr>
+          <w:sz w:val="28"/>
+          <w:szCs w:val="28"/>
+        </w:rPr>
+        <w:t xml:space="preserve"> typically faces humiliation.</w:t>
+      </w:r>
+      <w:r>
+        <w:rPr>
+          <w:sz w:val="28"/>
+          <w:szCs w:val="28"/>
+        </w:rPr>
+        <w:t xml:space="preserve"> He is well known as the lover of Aphrodite, the goddess of love, who was married to Heph</w:t>
+      </w:r>
+      <w:r>
+        <w:rPr>
+          <w:sz w:val="28"/>
+          <w:szCs w:val="28"/>
+        </w:rPr>
+        <w:t>aestus, god of craftsmanship.</w:t>
+      </w:r>
+      <w:r>
+        <w:rPr>
+          <w:sz w:val="28"/>
+          <w:szCs w:val="28"/>
+        </w:rPr>
+        <w:t xml:space="preserve"> </w:t>
+      </w:r>
+    </w:p>
+    <w:p>
+      <w:pPr>
+        <w:rPr>
+          <w:sz w:val="28"/>
+          <w:szCs w:val="28"/>
+        </w:rPr>
+      </w:pPr>
+      <w:r>
+        <w:rPr>
+          <w:sz w:val="28"/>
+          <w:szCs w:val="28"/>
+        </w:rPr>
+        <w:t>The counterpart of Ares a</w:t>
+      </w:r>
+      <w:r>
+        <w:rPr>
+          <w:sz w:val="28"/>
+          <w:szCs w:val="28"/>
+        </w:rPr>
+        <w:t>mong the Roman gods is Mars,</w:t>
+      </w:r>
+      <w:r>
+        <w:rPr>
+          <w:sz w:val="28"/>
+          <w:szCs w:val="28"/>
+        </w:rPr>
+        <w:t xml:space="preserve"> who as a father of the Roman people was given a more important and dignified place in ancient Roman religion as a guardian deity. During the Hellenization of Latin literature, the myths of Ares were reinterpreted by Roman writers under the name of Mars. Greek writers under Roman rule also recorded cult practices and beliefs pertaining to Mars under the name of Ares. Thus in the classical tradition of later Western art and literature, the mythology of the two figures later became virtually indistinguishable.</w:t>
+      </w:r>
+    </w:p>
+    <w:p>
+      <w:pPr>
+        <w:rPr>
+          <w:sz w:val="28"/>
+          <w:szCs w:val="28"/>
+        </w:rPr>
+      </w:pPr>
+    </w:p>
+    <w:p>
+      <w:pPr>
+        <w:rPr>
+          <w:b/>
+          <w:bCs/>
+          <w:sz w:val="28"/>
+          <w:szCs w:val="28"/>
+        </w:rPr>
+      </w:pPr>
+      <w:r>
+        <w:rPr>
+          <w:b/>
+          <w:bCs/>
+          <w:sz w:val="28"/>
+          <w:szCs w:val="28"/>
+        </w:rPr>
+        <w:lastRenderedPageBreak/>
+        <w:t xml:space="preserve">Names </w:t>
+      </w:r>
+    </w:p>
+    <w:p>
+      <w:pPr>
+        <w:rPr>
+          <w:sz w:val="28"/>
+          <w:szCs w:val="28"/>
+        </w:rPr>
+      </w:pPr>
+      <w:r>
+        <w:rPr>
+          <w:sz w:val="28"/>
+          <w:szCs w:val="28"/>
+        </w:rPr>
+        <w:t>The etymology of the name Ares is traditionally connected with the Greek word ἀρή (arē), the Ionic form of the Doric ἀρά (ara), "bane</w:t>
+      </w:r>
+      <w:r>
+        <w:rPr>
+          <w:sz w:val="28"/>
+          <w:szCs w:val="28"/>
+        </w:rPr>
+        <w:t>, ruin, curse, imprecation".</w:t>
+      </w:r>
+      <w:r>
+        <w:rPr>
+          <w:sz w:val="28"/>
+          <w:szCs w:val="28"/>
+        </w:rPr>
+        <w:t xml:space="preserve"> Walter Burkert notes that "Ares is apparently an ancient abstract noun mea</w:t>
+      </w:r>
+      <w:r>
+        <w:rPr>
+          <w:sz w:val="28"/>
+          <w:szCs w:val="28"/>
+        </w:rPr>
+        <w:t>ning throng of battle, war."</w:t>
+      </w:r>
+      <w:r>
+        <w:rPr>
+          <w:sz w:val="28"/>
+          <w:szCs w:val="28"/>
+        </w:rPr>
+        <w:t xml:space="preserve"> R. S. P. Beekes has suggested a P</w:t>
+      </w:r>
+      <w:r>
+        <w:rPr>
+          <w:sz w:val="28"/>
+          <w:szCs w:val="28"/>
+        </w:rPr>
+        <w:t>re-Greek origin of the name.</w:t>
+      </w:r>
+      <w:r>
+        <w:rPr>
+          <w:sz w:val="28"/>
+          <w:szCs w:val="28"/>
+        </w:rPr>
+        <w:t xml:space="preserve"> </w:t>
       </w:r>
       <w:bookmarkStart w:id="0" w:name="_GoBack"/>
       <w:bookmarkEnd w:id="0"/>
+      <w:r>
+        <w:rPr>
+          <w:sz w:val="28"/>
+          <w:szCs w:val="28"/>
+        </w:rPr>
+        <w:t xml:space="preserve">The earliest attested form of </w:t>
+      </w:r>
+      <w:r>
+        <w:rPr>
+          <w:sz w:val="28"/>
+          <w:szCs w:val="28"/>
+        </w:rPr>
+        <w:t>the name is the Mycenaean Greek</w:t>
+      </w:r>
+      <w:r>
+        <w:rPr>
+          <w:sz w:val="28"/>
+          <w:szCs w:val="28"/>
+        </w:rPr>
+        <w:t>, a-re, written in the Linear B</w:t>
+      </w:r>
+      <w:r>
+        <w:rPr>
+          <w:sz w:val="28"/>
+          <w:szCs w:val="28"/>
+        </w:rPr>
+        <w:t xml:space="preserve"> syllabic script.</w:t>
+      </w:r>
+    </w:p>
+    <w:p>
+      <w:pPr>
+        <w:rPr>
+          <w:sz w:val="28"/>
+          <w:szCs w:val="28"/>
+        </w:rPr>
+      </w:pPr>
+    </w:p>
+    <w:p>
+      <w:pPr>
+        <w:rPr>
+          <w:sz w:val="28"/>
+          <w:szCs w:val="28"/>
+        </w:rPr>
+      </w:pPr>
+      <w:r>
+        <w:rPr>
+          <w:sz w:val="28"/>
+          <w:szCs w:val="28"/>
+        </w:rPr>
+        <w:t>The adjectival epithet, Areios, was frequently appended to the names of other gods when they took on a warrior aspect or became involved in warfare: Zeus Areios, Athena Areia, even Aphrodite Areia. In the Iliad, the word ares is used as a common n</w:t>
+      </w:r>
+      <w:r>
+        <w:rPr>
+          <w:sz w:val="28"/>
+          <w:szCs w:val="28"/>
+        </w:rPr>
+        <w:t>oun synonymous with "battle."</w:t>
+      </w:r>
+      <w:r>
+        <w:rPr>
+          <w:sz w:val="28"/>
+          <w:szCs w:val="28"/>
+        </w:rPr>
+        <w:t xml:space="preserve"> </w:t>
+      </w:r>
+      <w:r>
+        <w:rPr>
+          <w:sz w:val="28"/>
+          <w:szCs w:val="28"/>
+        </w:rPr>
+        <w:t>Inscriptions as early as Mycenaean times, and continuing into the Classical period, attest to Enyalios as anoth</w:t>
+      </w:r>
+      <w:r>
+        <w:rPr>
+          <w:sz w:val="28"/>
+          <w:szCs w:val="28"/>
+        </w:rPr>
+        <w:t>er name for the god of war.</w:t>
+      </w:r>
+    </w:p>
+    <w:p>
+      <w:pPr>
+        <w:rPr>
+          <w:sz w:val="28"/>
+          <w:szCs w:val="28"/>
+        </w:rPr>
+      </w:pPr>
+    </w:p>
+    <w:p>
+      <w:pPr>
+        <w:rPr>
+          <w:sz w:val="28"/>
+          <w:szCs w:val="28"/>
+        </w:rPr>
+      </w:pPr>
+    </w:p>
+    <w:p>
+      <w:pPr>
+        <w:rPr>
+          <w:b/>
+          <w:bCs/>
+          <w:sz w:val="28"/>
+          <w:szCs w:val="28"/>
+        </w:rPr>
+      </w:pPr>
+    </w:p>
+    <w:p>
+      <w:pPr>
+        <w:rPr>
+          <w:b/>
+          <w:bCs/>
+          <w:sz w:val="28"/>
+          <w:szCs w:val="28"/>
+        </w:rPr>
+      </w:pPr>
+      <w:r>
+        <w:rPr>
+          <w:b/>
+          <w:bCs/>
+          <w:sz w:val="28"/>
+          <w:szCs w:val="28"/>
+        </w:rPr>
+        <w:t>Mythology</w:t>
+      </w:r>
     </w:p>
     <w:p>
       <w:pPr>
@@ -211,7 +636,6 @@
         </w:rPr>
         <w:t>. Ares was always accompanied by a young man named </w:t>
       </w:r>
-      <w:proofErr w:type="spellStart"/>
       <w:r>
         <w:rPr>
           <w:rFonts w:ascii="Arial" w:hAnsi="Arial" w:cs="Arial"/>
@@ -222,7 +646,6 @@
         </w:rPr>
         <w:t>Alectryon</w:t>
       </w:r>
-      <w:proofErr w:type="spellEnd"/>
       <w:r>
         <w:rPr>
           <w:rFonts w:ascii="Arial" w:hAnsi="Arial" w:cs="Arial"/>
@@ -283,25 +706,7 @@
           <w:color w:val="222222"/>
           <w:shd w:val="clear" w:color="auto" w:fill="FFFFFF"/>
         </w:rPr>
-        <w:t xml:space="preserve">. However, one day, </w:t>
-      </w:r>
-      <w:proofErr w:type="spellStart"/>
-      <w:r>
-        <w:rPr>
-          <w:rFonts w:ascii="Arial" w:hAnsi="Arial" w:cs="Arial"/>
-          <w:color w:val="222222"/>
-          <w:shd w:val="clear" w:color="auto" w:fill="FFFFFF"/>
-        </w:rPr>
-        <w:t>Alectryon</w:t>
-      </w:r>
-      <w:proofErr w:type="spellEnd"/>
-      <w:r>
-        <w:rPr>
-          <w:rFonts w:ascii="Arial" w:hAnsi="Arial" w:cs="Arial"/>
-          <w:color w:val="222222"/>
-          <w:shd w:val="clear" w:color="auto" w:fill="FFFFFF"/>
-        </w:rPr>
-        <w:t>, tired of such exhausting daily routine, lost track of time and </w:t>
+        <w:t>. However, one day, Alectryon, tired of such exhausting daily routine, lost track of time and </w:t>
       </w:r>
       <w:r>
         <w:rPr>
@@ -419,7 +824,18 @@
           <w:color w:val="222222"/>
           <w:shd w:val="clear" w:color="auto" w:fill="FFFFFF"/>
         </w:rPr>
-        <w:t>the lovers were released and each of them had to go their separate ways</w:t>
+        <w:t xml:space="preserve">the </w:t>
+      </w:r>
+      <w:r>
+        <w:rPr>
+          <w:rFonts w:ascii="Arial" w:hAnsi="Arial" w:cs="Arial"/>
+          <w:i/>
+          <w:iCs/>
+          <w:color w:val="222222"/>
+          <w:shd w:val="clear" w:color="auto" w:fill="FFFFFF"/>
+        </w:rPr>
+        <w:lastRenderedPageBreak/>
+        <w:t>lovers were released and each of them had to go their separate ways</w:t>
       </w:r>
       <w:r>
         <w:rPr>
@@ -447,7 +863,6 @@
         </w:rPr>
         <w:t>, while Aphrodite went to </w:t>
       </w:r>
-      <w:proofErr w:type="spellStart"/>
       <w:r>
         <w:rPr>
           <w:rFonts w:ascii="Arial" w:hAnsi="Arial" w:cs="Arial"/>
@@ -458,7 +873,6 @@
         </w:rPr>
         <w:t>Paphos</w:t>
       </w:r>
-      <w:proofErr w:type="spellEnd"/>
       <w:r>
         <w:rPr>
           <w:rFonts w:ascii="Arial" w:hAnsi="Arial" w:cs="Arial"/>
@@ -693,49 +1107,15 @@
         </w:rPr>
         <w:t>. This caused Eos to abduct a number of handsome young men, most notably </w:t>
       </w:r>
-      <w:proofErr w:type="spellStart"/>
-      <w:r>
-        <w:rPr>
-          <w:rFonts w:ascii="Arial" w:hAnsi="Arial" w:cs="Arial"/>
-          <w:i/>
-          <w:iCs/>
-          <w:color w:val="222222"/>
-          <w:shd w:val="clear" w:color="auto" w:fill="FFFFFF"/>
-        </w:rPr>
-        <w:t>Cephalus</w:t>
-      </w:r>
-      <w:proofErr w:type="spellEnd"/>
-      <w:r>
-        <w:rPr>
-          <w:rFonts w:ascii="Arial" w:hAnsi="Arial" w:cs="Arial"/>
-          <w:i/>
-          <w:iCs/>
-          <w:color w:val="222222"/>
-          <w:shd w:val="clear" w:color="auto" w:fill="FFFFFF"/>
-        </w:rPr>
-        <w:t xml:space="preserve">, </w:t>
-      </w:r>
-      <w:proofErr w:type="spellStart"/>
-      <w:r>
-        <w:rPr>
-          <w:rFonts w:ascii="Arial" w:hAnsi="Arial" w:cs="Arial"/>
-          <w:i/>
-          <w:iCs/>
-          <w:color w:val="222222"/>
-          <w:shd w:val="clear" w:color="auto" w:fill="FFFFFF"/>
-        </w:rPr>
-        <w:t>Tithonus</w:t>
-      </w:r>
-      <w:proofErr w:type="spellEnd"/>
-      <w:r>
-        <w:rPr>
-          <w:rFonts w:ascii="Arial" w:hAnsi="Arial" w:cs="Arial"/>
-          <w:i/>
-          <w:iCs/>
-          <w:color w:val="222222"/>
-          <w:shd w:val="clear" w:color="auto" w:fill="FFFFFF"/>
-        </w:rPr>
-        <w:t>, Orion</w:t>
+      <w:r>
+        <w:rPr>
+          <w:rFonts w:ascii="Arial" w:hAnsi="Arial" w:cs="Arial"/>
+          <w:i/>
+          <w:iCs/>
+          <w:color w:val="222222"/>
+          <w:shd w:val="clear" w:color="auto" w:fill="FFFFFF"/>
+        </w:rPr>
+        <w:t>Cephalus, Tithonus, Orion</w:t>
       </w:r>
       <w:r>
         <w:rPr>
@@ -745,7 +1125,6 @@
         </w:rPr>
         <w:t> and </w:t>
       </w:r>
-      <w:proofErr w:type="spellStart"/>
       <w:r>
         <w:rPr>
           <w:rFonts w:ascii="Arial" w:hAnsi="Arial" w:cs="Arial"/>
@@ -756,7 +1135,6 @@
         </w:rPr>
         <w:t>Cleitus</w:t>
       </w:r>
-      <w:proofErr w:type="spellEnd"/>
       <w:r>
         <w:rPr>
           <w:rFonts w:ascii="Arial" w:hAnsi="Arial" w:cs="Arial"/>
@@ -821,7 +1199,6 @@
           <w:color w:val="222222"/>
           <w:shd w:val="clear" w:color="auto" w:fill="FFFFFF"/>
         </w:rPr>
-        <w:lastRenderedPageBreak/>
         <w:t>Adonis</w:t>
       </w:r>
       <w:r>
@@ -850,27 +1227,15 @@
         </w:rPr>
         <w:t> and the son of </w:t>
       </w:r>
-      <w:proofErr w:type="spellStart"/>
-      <w:r>
-        <w:rPr>
-          <w:rFonts w:ascii="Arial" w:hAnsi="Arial" w:cs="Arial"/>
-          <w:i/>
-          <w:iCs/>
-          <w:color w:val="222222"/>
-          <w:shd w:val="clear" w:color="auto" w:fill="FFFFFF"/>
-        </w:rPr>
-        <w:t>Theias</w:t>
-      </w:r>
-      <w:proofErr w:type="spellEnd"/>
-      <w:r>
-        <w:rPr>
-          <w:rFonts w:ascii="Arial" w:hAnsi="Arial" w:cs="Arial"/>
-          <w:i/>
-          <w:iCs/>
-          <w:color w:val="222222"/>
-          <w:shd w:val="clear" w:color="auto" w:fill="FFFFFF"/>
-        </w:rPr>
-        <w:t>, King of Syria</w:t>
+      <w:r>
+        <w:rPr>
+          <w:rFonts w:ascii="Arial" w:hAnsi="Arial" w:cs="Arial"/>
+          <w:i/>
+          <w:iCs/>
+          <w:color w:val="222222"/>
+          <w:shd w:val="clear" w:color="auto" w:fill="FFFFFF"/>
+        </w:rPr>
+        <w:t>Theias, King of Syria</w:t>
       </w:r>
       <w:r>
         <w:rPr>
@@ -1064,7 +1429,6 @@
           <w:shd w:val="clear" w:color="auto" w:fill="FFFFFF"/>
         </w:rPr>
       </w:pPr>
-      <w:proofErr w:type="spellStart"/>
       <w:r>
         <w:rPr>
           <w:rFonts w:ascii="Arial" w:hAnsi="Arial" w:cs="Arial"/>
@@ -1075,7 +1439,6 @@
         </w:rPr>
         <w:t>Alcippe</w:t>
       </w:r>
-      <w:proofErr w:type="spellEnd"/>
       <w:r>
         <w:rPr>
           <w:rFonts w:ascii="Arial" w:hAnsi="Arial" w:cs="Arial"/>
@@ -1110,7 +1473,6 @@
         </w:rPr>
         <w:t> and </w:t>
       </w:r>
-      <w:proofErr w:type="spellStart"/>
       <w:r>
         <w:rPr>
           <w:rFonts w:ascii="Arial" w:hAnsi="Arial" w:cs="Arial"/>
@@ -1121,7 +1483,6 @@
         </w:rPr>
         <w:t>Aglaulus</w:t>
       </w:r>
-      <w:proofErr w:type="spellEnd"/>
       <w:r>
         <w:rPr>
           <w:rFonts w:ascii="Arial" w:hAnsi="Arial" w:cs="Arial"/>
@@ -1130,7 +1491,6 @@
         </w:rPr>
         <w:t>. </w:t>
       </w:r>
-      <w:proofErr w:type="spellStart"/>
       <w:r>
         <w:rPr>
           <w:rFonts w:ascii="Arial" w:hAnsi="Arial" w:cs="Arial"/>
@@ -1141,7 +1501,6 @@
         </w:rPr>
         <w:t>Halirrhothius</w:t>
       </w:r>
-      <w:proofErr w:type="spellEnd"/>
       <w:r>
         <w:rPr>
           <w:rFonts w:ascii="Arial" w:hAnsi="Arial" w:cs="Arial"/>
@@ -1166,48 +1525,18 @@
           <w:color w:val="000000"/>
           <w:shd w:val="clear" w:color="auto" w:fill="FFFFFF"/>
         </w:rPr>
-        <w:t>, raped </w:t>
-      </w:r>
-      <w:proofErr w:type="spellStart"/>
-      <w:r>
-        <w:rPr>
-          <w:rFonts w:ascii="Arial" w:hAnsi="Arial" w:cs="Arial"/>
-          <w:color w:val="000000"/>
-          <w:shd w:val="clear" w:color="auto" w:fill="FFFFFF"/>
-        </w:rPr>
-        <w:t>Alcippe</w:t>
-      </w:r>
-      <w:proofErr w:type="spellEnd"/>
-      <w:r>
-        <w:rPr>
-          <w:rFonts w:ascii="Arial" w:hAnsi="Arial" w:cs="Arial"/>
-          <w:color w:val="000000"/>
-          <w:shd w:val="clear" w:color="auto" w:fill="FFFFFF"/>
-        </w:rPr>
-        <w:t>. Out of vengeance and immense anger, </w:t>
-      </w:r>
-      <w:r>
-        <w:rPr>
-          <w:rFonts w:ascii="Arial" w:hAnsi="Arial" w:cs="Arial"/>
-          <w:i/>
-          <w:iCs/>
-          <w:color w:val="000000"/>
-          <w:shd w:val="clear" w:color="auto" w:fill="FFFFFF"/>
-        </w:rPr>
-        <w:t xml:space="preserve">Ares killed </w:t>
-      </w:r>
-      <w:proofErr w:type="spellStart"/>
-      <w:r>
-        <w:rPr>
-          <w:rFonts w:ascii="Arial" w:hAnsi="Arial" w:cs="Arial"/>
-          <w:i/>
-          <w:iCs/>
-          <w:color w:val="000000"/>
-          <w:shd w:val="clear" w:color="auto" w:fill="FFFFFF"/>
-        </w:rPr>
-        <w:t>Halirrhothius</w:t>
-      </w:r>
-      <w:proofErr w:type="spellEnd"/>
+        <w:t>, raped Alcippe. Out of vengeance and immense anger, </w:t>
+      </w:r>
+      <w:r>
+        <w:rPr>
+          <w:rFonts w:ascii="Arial" w:hAnsi="Arial" w:cs="Arial"/>
+          <w:i/>
+          <w:iCs/>
+          <w:color w:val="000000"/>
+          <w:shd w:val="clear" w:color="auto" w:fill="FFFFFF"/>
+        </w:rPr>
+        <w:t>Ares killed Halirrhothius</w:t>
+      </w:r>
       <w:r>
         <w:rPr>
           <w:rFonts w:ascii="Arial" w:hAnsi="Arial" w:cs="Arial"/>
@@ -1268,7 +1597,16 @@
           <w:color w:val="000000"/>
           <w:shd w:val="clear" w:color="auto" w:fill="FFFFFF"/>
         </w:rPr>
-        <w:t>. Ares was acquitted by the court made up of his fellow gods. Although declared innocent, but to purify himself from the murder, Ares was convicted to work as a slave for a year. Due to this trial the hill became known as </w:t>
+        <w:t xml:space="preserve">. </w:t>
+      </w:r>
+      <w:r>
+        <w:rPr>
+          <w:rFonts w:ascii="Arial" w:hAnsi="Arial" w:cs="Arial"/>
+          <w:color w:val="000000"/>
+          <w:shd w:val="clear" w:color="auto" w:fill="FFFFFF"/>
+        </w:rPr>
+        <w:lastRenderedPageBreak/>
+        <w:t>Ares was acquitted by the court made up of his fellow gods. Although declared innocent, but to purify himself from the murder, Ares was convicted to work as a slave for a year. Due to this trial the hill became known as </w:t>
       </w:r>
       <w:r>
         <w:rPr>
@@ -1288,40 +1626,16 @@
         </w:rPr>
         <w:t>. The name is the Late Latin composite form of the Greek name </w:t>
       </w:r>
-      <w:proofErr w:type="spellStart"/>
-      <w:r>
-        <w:rPr>
-          <w:rFonts w:ascii="Arial" w:hAnsi="Arial" w:cs="Arial"/>
-          <w:i/>
-          <w:iCs/>
-          <w:color w:val="000000"/>
-          <w:shd w:val="clear" w:color="auto" w:fill="FFFFFF"/>
-        </w:rPr>
-        <w:t>Areios</w:t>
-      </w:r>
-      <w:proofErr w:type="spellEnd"/>
-      <w:r>
-        <w:rPr>
-          <w:rFonts w:ascii="Arial" w:hAnsi="Arial" w:cs="Arial"/>
-          <w:i/>
-          <w:iCs/>
-          <w:color w:val="000000"/>
-          <w:shd w:val="clear" w:color="auto" w:fill="FFFFFF"/>
-        </w:rPr>
-        <w:t xml:space="preserve"> </w:t>
-      </w:r>
-      <w:proofErr w:type="spellStart"/>
-      <w:r>
-        <w:rPr>
-          <w:rFonts w:ascii="Arial" w:hAnsi="Arial" w:cs="Arial"/>
-          <w:i/>
-          <w:iCs/>
-          <w:color w:val="000000"/>
-          <w:shd w:val="clear" w:color="auto" w:fill="FFFFFF"/>
-        </w:rPr>
-        <w:t>Pagos</w:t>
-      </w:r>
-      <w:proofErr w:type="spellEnd"/>
+      <w:r>
+        <w:rPr>
+          <w:rFonts w:ascii="Arial" w:hAnsi="Arial" w:cs="Arial"/>
+          <w:i/>
+          <w:iCs/>
+          <w:color w:val="000000"/>
+          <w:shd w:val="clear" w:color="auto" w:fill="FFFFFF"/>
+        </w:rPr>
+        <w:t>Areios Pagos</w:t>
+      </w:r>
       <w:r>
         <w:rPr>
           <w:rFonts w:ascii="Arial" w:hAnsi="Arial" w:cs="Arial"/>
@@ -1346,25 +1660,7 @@
           <w:color w:val="000000"/>
           <w:shd w:val="clear" w:color="auto" w:fill="FFFFFF"/>
         </w:rPr>
-        <w:t xml:space="preserve">. In ancient Greece, </w:t>
-      </w:r>
-      <w:proofErr w:type="spellStart"/>
-      <w:r>
-        <w:rPr>
-          <w:rFonts w:ascii="Arial" w:hAnsi="Arial" w:cs="Arial"/>
-          <w:color w:val="000000"/>
-          <w:shd w:val="clear" w:color="auto" w:fill="FFFFFF"/>
-        </w:rPr>
-        <w:t>Aeropagus</w:t>
-      </w:r>
-      <w:proofErr w:type="spellEnd"/>
-      <w:r>
-        <w:rPr>
-          <w:rFonts w:ascii="Arial" w:hAnsi="Arial" w:cs="Arial"/>
-          <w:color w:val="000000"/>
-          <w:shd w:val="clear" w:color="auto" w:fill="FFFFFF"/>
-        </w:rPr>
-        <w:t xml:space="preserve"> functioned as the </w:t>
+        <w:t>. In ancient Greece, Aeropagus functioned as the </w:t>
       </w:r>
       <w:r>
         <w:rPr>
@@ -1465,7 +1761,6 @@
       </w:r>
     </w:p>
     <w:p>
-      <w:proofErr w:type="spellStart"/>
       <w:r>
         <w:rPr>
           <w:rFonts w:ascii="Arial" w:hAnsi="Arial" w:cs="Arial"/>
@@ -1476,7 +1771,6 @@
         </w:rPr>
         <w:t>Aloadae</w:t>
       </w:r>
-      <w:proofErr w:type="spellEnd"/>
       <w:r>
         <w:rPr>
           <w:rFonts w:ascii="Arial" w:hAnsi="Arial" w:cs="Arial"/>
@@ -1485,7 +1779,6 @@
         </w:rPr>
         <w:t> is the collective name for two giants namely </w:t>
       </w:r>
-      <w:proofErr w:type="spellStart"/>
       <w:r>
         <w:rPr>
           <w:rFonts w:ascii="Arial" w:hAnsi="Arial" w:cs="Arial"/>
@@ -1496,7 +1789,6 @@
         </w:rPr>
         <w:t>Otus</w:t>
       </w:r>
-      <w:proofErr w:type="spellEnd"/>
       <w:r>
         <w:rPr>
           <w:rFonts w:ascii="Arial" w:hAnsi="Arial" w:cs="Arial"/>
@@ -1505,7 +1797,6 @@
         </w:rPr>
         <w:t> and </w:t>
       </w:r>
-      <w:proofErr w:type="spellStart"/>
       <w:r>
         <w:rPr>
           <w:rFonts w:ascii="Arial" w:hAnsi="Arial" w:cs="Arial"/>
@@ -1516,7 +1807,6 @@
         </w:rPr>
         <w:t>Ephialtes</w:t>
       </w:r>
-      <w:proofErr w:type="spellEnd"/>
       <w:r>
         <w:rPr>
           <w:rFonts w:ascii="Arial" w:hAnsi="Arial" w:cs="Arial"/>
@@ -1561,7 +1851,6 @@
         </w:rPr>
         <w:t>; and a mortal named </w:t>
       </w:r>
-      <w:proofErr w:type="spellStart"/>
       <w:r>
         <w:rPr>
           <w:rFonts w:ascii="Arial" w:hAnsi="Arial" w:cs="Arial"/>
@@ -1572,32 +1861,13 @@
         </w:rPr>
         <w:t>Iphidemia</w:t>
       </w:r>
-      <w:proofErr w:type="spellEnd"/>
-      <w:r>
-        <w:rPr>
-          <w:rFonts w:ascii="Arial" w:hAnsi="Arial" w:cs="Arial"/>
-          <w:color w:val="222222"/>
-          <w:shd w:val="clear" w:color="auto" w:fill="FFFFFF"/>
-        </w:rPr>
-        <w:t xml:space="preserve">. Both of the brothers were aggressive hunters and grew enormously at a young age. According to a myth, </w:t>
-      </w:r>
-      <w:proofErr w:type="spellStart"/>
-      <w:r>
-        <w:rPr>
-          <w:rFonts w:ascii="Arial" w:hAnsi="Arial" w:cs="Arial"/>
-          <w:color w:val="222222"/>
-          <w:shd w:val="clear" w:color="auto" w:fill="FFFFFF"/>
-        </w:rPr>
-        <w:t>Aloadae</w:t>
-      </w:r>
-      <w:proofErr w:type="spellEnd"/>
-      <w:r>
-        <w:rPr>
-          <w:rFonts w:ascii="Arial" w:hAnsi="Arial" w:cs="Arial"/>
-          <w:color w:val="222222"/>
-          <w:shd w:val="clear" w:color="auto" w:fill="FFFFFF"/>
-        </w:rPr>
-        <w:t xml:space="preserve"> hatched a plan to </w:t>
+      <w:r>
+        <w:rPr>
+          <w:rFonts w:ascii="Arial" w:hAnsi="Arial" w:cs="Arial"/>
+          <w:color w:val="222222"/>
+          <w:shd w:val="clear" w:color="auto" w:fill="FFFFFF"/>
+        </w:rPr>
+        <w:t>. Both of the brothers were aggressive hunters and grew enormously at a young age. According to a myth, Aloadae hatched a plan to </w:t>
       </w:r>
       <w:r>
         <w:rPr>
@@ -1635,27 +1905,15 @@
         </w:rPr>
         <w:t> by piling up three mountains namely </w:t>
       </w:r>
-      <w:proofErr w:type="spellStart"/>
-      <w:r>
-        <w:rPr>
-          <w:rFonts w:ascii="Arial" w:hAnsi="Arial" w:cs="Arial"/>
-          <w:i/>
-          <w:iCs/>
-          <w:color w:val="222222"/>
-          <w:shd w:val="clear" w:color="auto" w:fill="FFFFFF"/>
-        </w:rPr>
-        <w:t>Olympos</w:t>
-      </w:r>
-      <w:proofErr w:type="spellEnd"/>
-      <w:r>
-        <w:rPr>
-          <w:rFonts w:ascii="Arial" w:hAnsi="Arial" w:cs="Arial"/>
-          <w:i/>
-          <w:iCs/>
-          <w:color w:val="222222"/>
-          <w:shd w:val="clear" w:color="auto" w:fill="FFFFFF"/>
-        </w:rPr>
-        <w:t>, Ossa</w:t>
+      <w:r>
+        <w:rPr>
+          <w:rFonts w:ascii="Arial" w:hAnsi="Arial" w:cs="Arial"/>
+          <w:i/>
+          <w:iCs/>
+          <w:color w:val="222222"/>
+          <w:shd w:val="clear" w:color="auto" w:fill="FFFFFF"/>
+        </w:rPr>
+        <w:t>Olympos, Ossa</w:t>
       </w:r>
       <w:r>
         <w:rPr>
@@ -1717,43 +1975,7 @@
           <w:color w:val="222222"/>
           <w:shd w:val="clear" w:color="auto" w:fill="FFFFFF"/>
         </w:rPr>
-        <w:t xml:space="preserve">; </w:t>
-      </w:r>
-      <w:proofErr w:type="spellStart"/>
-      <w:r>
-        <w:rPr>
-          <w:rFonts w:ascii="Arial" w:hAnsi="Arial" w:cs="Arial"/>
-          <w:color w:val="222222"/>
-          <w:shd w:val="clear" w:color="auto" w:fill="FFFFFF"/>
-        </w:rPr>
-        <w:t>Otus</w:t>
-      </w:r>
-      <w:proofErr w:type="spellEnd"/>
-      <w:r>
-        <w:rPr>
-          <w:rFonts w:ascii="Arial" w:hAnsi="Arial" w:cs="Arial"/>
-          <w:color w:val="222222"/>
-          <w:shd w:val="clear" w:color="auto" w:fill="FFFFFF"/>
-        </w:rPr>
-        <w:t xml:space="preserve"> desired Artemis and </w:t>
-      </w:r>
-      <w:proofErr w:type="spellStart"/>
-      <w:r>
-        <w:rPr>
-          <w:rFonts w:ascii="Arial" w:hAnsi="Arial" w:cs="Arial"/>
-          <w:color w:val="222222"/>
-          <w:shd w:val="clear" w:color="auto" w:fill="FFFFFF"/>
-        </w:rPr>
-        <w:t>Ephialtes</w:t>
-      </w:r>
-      <w:proofErr w:type="spellEnd"/>
-      <w:r>
-        <w:rPr>
-          <w:rFonts w:ascii="Arial" w:hAnsi="Arial" w:cs="Arial"/>
-          <w:color w:val="222222"/>
-          <w:shd w:val="clear" w:color="auto" w:fill="FFFFFF"/>
-        </w:rPr>
-        <w:t xml:space="preserve"> desired Hera. Ares, the god of war, </w:t>
+        <w:t>; Otus desired Artemis and Ephialtes desired Hera. Ares, the god of war, </w:t>
       </w:r>
       <w:r>
         <w:rPr>
@@ -1771,25 +1993,7 @@
           <w:color w:val="222222"/>
           <w:shd w:val="clear" w:color="auto" w:fill="FFFFFF"/>
         </w:rPr>
-        <w:t xml:space="preserve"> them but </w:t>
-      </w:r>
-      <w:proofErr w:type="spellStart"/>
-      <w:r>
-        <w:rPr>
-          <w:rFonts w:ascii="Arial" w:hAnsi="Arial" w:cs="Arial"/>
-          <w:color w:val="222222"/>
-          <w:shd w:val="clear" w:color="auto" w:fill="FFFFFF"/>
-        </w:rPr>
-        <w:t>Aloadae</w:t>
-      </w:r>
-      <w:proofErr w:type="spellEnd"/>
-      <w:r>
-        <w:rPr>
-          <w:rFonts w:ascii="Arial" w:hAnsi="Arial" w:cs="Arial"/>
-          <w:color w:val="222222"/>
-          <w:shd w:val="clear" w:color="auto" w:fill="FFFFFF"/>
-        </w:rPr>
-        <w:t> </w:t>
+        <w:t> them but Aloadae </w:t>
       </w:r>
       <w:r>
         <w:rPr>
@@ -1863,27 +2067,15 @@
         </w:rPr>
         <w:t>. It would have been the end of Ares, if </w:t>
       </w:r>
-      <w:proofErr w:type="spellStart"/>
-      <w:r>
-        <w:rPr>
-          <w:rFonts w:ascii="Arial" w:hAnsi="Arial" w:cs="Arial"/>
-          <w:i/>
-          <w:iCs/>
-          <w:color w:val="222222"/>
-          <w:shd w:val="clear" w:color="auto" w:fill="FFFFFF"/>
-        </w:rPr>
-        <w:t>Eriboea</w:t>
-      </w:r>
-      <w:proofErr w:type="spellEnd"/>
-      <w:r>
-        <w:rPr>
-          <w:rFonts w:ascii="Arial" w:hAnsi="Arial" w:cs="Arial"/>
-          <w:i/>
-          <w:iCs/>
-          <w:color w:val="222222"/>
-          <w:shd w:val="clear" w:color="auto" w:fill="FFFFFF"/>
-        </w:rPr>
-        <w:t>, the stepmother of the giants</w:t>
+      <w:r>
+        <w:rPr>
+          <w:rFonts w:ascii="Arial" w:hAnsi="Arial" w:cs="Arial"/>
+          <w:i/>
+          <w:iCs/>
+          <w:color w:val="222222"/>
+          <w:shd w:val="clear" w:color="auto" w:fill="FFFFFF"/>
+        </w:rPr>
+        <w:t>Eriboea, the stepmother of the giants</w:t>
       </w:r>
       <w:r>
         <w:rPr>
@@ -1927,34 +2119,7 @@
           <w:color w:val="222222"/>
           <w:shd w:val="clear" w:color="auto" w:fill="FFFFFF"/>
         </w:rPr>
-        <w:t xml:space="preserve">. The attempt of </w:t>
-      </w:r>
-      <w:proofErr w:type="spellStart"/>
-      <w:r>
-        <w:rPr>
-          <w:rFonts w:ascii="Arial" w:hAnsi="Arial" w:cs="Arial"/>
-          <w:color w:val="222222"/>
-          <w:shd w:val="clear" w:color="auto" w:fill="FFFFFF"/>
-        </w:rPr>
-        <w:t>Aloadae</w:t>
-      </w:r>
-      <w:proofErr w:type="spellEnd"/>
-      <w:r>
-        <w:rPr>
-          <w:rFonts w:ascii="Arial" w:hAnsi="Arial" w:cs="Arial"/>
-          <w:color w:val="222222"/>
-          <w:shd w:val="clear" w:color="auto" w:fill="FFFFFF"/>
-        </w:rPr>
-        <w:t xml:space="preserve"> to storm Mount Olympus was unsuccessful. </w:t>
-      </w:r>
-      <w:r>
-        <w:rPr>
-          <w:rFonts w:ascii="Arial" w:hAnsi="Arial" w:cs="Arial"/>
-          <w:color w:val="222222"/>
-          <w:shd w:val="clear" w:color="auto" w:fill="FFFFFF"/>
-        </w:rPr>
-        <w:lastRenderedPageBreak/>
-        <w:t>Artemis, the goddess of hunt, transformed herself into a </w:t>
+        <w:t>. The attempt of Aloadae to storm Mount Olympus was unsuccessful. Artemis, the goddess of hunt, transformed herself into a </w:t>
       </w:r>
       <w:r>
         <w:rPr>

</xml_diff>